<commit_message>
Description of table 1
</commit_message>
<xml_diff>
--- a/ML--1819-task-107--team-09--version3.docx
+++ b/ML--1819-task-107--team-09--version3.docx
@@ -197,7 +197,6 @@
           <w14:ligatures w14:val="standard"/>
         </w:rPr>
       </w:pPr>
-      <w:proofErr w:type="spellStart"/>
       <w:r>
         <w:rPr>
           <w:b w:val="0"/>
@@ -206,10 +205,37 @@
           <w:szCs w:val="22"/>
           <w14:ligatures w14:val="standard"/>
         </w:rPr>
-        <w:t>Zihan</w:t>
-      </w:r>
-      <w:proofErr w:type="spellEnd"/>
-      <w:r>
+        <w:t>Zihan Huang 18300321</w:t>
+      </w:r>
+    </w:p>
+    <w:p>
+      <w:pPr>
+        <w:pStyle w:val="Titledocument"/>
+        <w:jc w:val="both"/>
+        <w:rPr>
+          <w:b w:val="0"/>
+          <w:bCs/>
+          <w:sz w:val="24"/>
+          <w:szCs w:val="24"/>
+          <w14:ligatures w14:val="standard"/>
+        </w:rPr>
+      </w:pPr>
+      <w:r>
+        <w:rPr>
+          <w:b w:val="0"/>
+          <w:bCs/>
+          <w:sz w:val="24"/>
+          <w:szCs w:val="24"/>
+          <w14:ligatures w14:val="standard"/>
+        </w:rPr>
+        <w:t>Work Contribution:</w:t>
+      </w:r>
+    </w:p>
+    <w:p>
+      <w:pPr>
+        <w:pStyle w:val="Titledocument"/>
+        <w:ind w:left="708"/>
+        <w:jc w:val="both"/>
         <w:rPr>
           <w:b w:val="0"/>
           <w:bCs/>
@@ -217,37 +243,8 @@
           <w:szCs w:val="22"/>
           <w14:ligatures w14:val="standard"/>
         </w:rPr>
-        <w:t xml:space="preserve"> Huang 18300321</w:t>
-      </w:r>
-    </w:p>
-    <w:p>
-      <w:pPr>
-        <w:pStyle w:val="Titledocument"/>
-        <w:jc w:val="both"/>
-        <w:rPr>
-          <w:b w:val="0"/>
-          <w:bCs/>
-          <w:sz w:val="24"/>
-          <w:szCs w:val="24"/>
-          <w14:ligatures w14:val="standard"/>
-        </w:rPr>
-      </w:pPr>
-      <w:r>
-        <w:rPr>
-          <w:b w:val="0"/>
-          <w:bCs/>
-          <w:sz w:val="24"/>
-          <w:szCs w:val="24"/>
-          <w14:ligatures w14:val="standard"/>
-        </w:rPr>
-        <w:t>Work Contribution:</w:t>
-      </w:r>
-    </w:p>
-    <w:p>
-      <w:pPr>
-        <w:pStyle w:val="Titledocument"/>
-        <w:ind w:left="708"/>
-        <w:jc w:val="both"/>
+      </w:pPr>
+      <w:r>
         <w:rPr>
           <w:b w:val="0"/>
           <w:bCs/>
@@ -255,7 +252,8 @@
           <w:szCs w:val="22"/>
           <w14:ligatures w14:val="standard"/>
         </w:rPr>
-      </w:pPr>
+        <w:t>Nicholas Bonello</w:t>
+      </w:r>
       <w:r>
         <w:rPr>
           <w:b w:val="0"/>
@@ -264,7 +262,7 @@
           <w:szCs w:val="22"/>
           <w14:ligatures w14:val="standard"/>
         </w:rPr>
-        <w:t>Nicholas Bonello</w:t>
+        <w:t xml:space="preserve">: </w:t>
       </w:r>
       <w:r>
         <w:rPr>
@@ -274,7 +272,7 @@
           <w:szCs w:val="22"/>
           <w14:ligatures w14:val="standard"/>
         </w:rPr>
-        <w:t xml:space="preserve">: </w:t>
+        <w:t>Plot and analyze the tweets count and favorite counts</w:t>
       </w:r>
       <w:r>
         <w:rPr>
@@ -284,7 +282,7 @@
           <w:szCs w:val="22"/>
           <w14:ligatures w14:val="standard"/>
         </w:rPr>
-        <w:t>Plot and analyze the tweets count and favorite counts</w:t>
+        <w:t xml:space="preserve">, </w:t>
       </w:r>
       <w:r>
         <w:rPr>
@@ -294,7 +292,7 @@
           <w:szCs w:val="22"/>
           <w14:ligatures w14:val="standard"/>
         </w:rPr>
-        <w:t xml:space="preserve">, </w:t>
+        <w:t>side bar color and link color</w:t>
       </w:r>
       <w:r>
         <w:rPr>
@@ -304,7 +302,7 @@
           <w:szCs w:val="22"/>
           <w14:ligatures w14:val="standard"/>
         </w:rPr>
-        <w:t>side bar color and link color</w:t>
+        <w:t xml:space="preserve">, </w:t>
       </w:r>
       <w:r>
         <w:rPr>
@@ -314,7 +312,7 @@
           <w:szCs w:val="22"/>
           <w14:ligatures w14:val="standard"/>
         </w:rPr>
-        <w:t xml:space="preserve">, </w:t>
+        <w:t>color in RGB separately</w:t>
       </w:r>
       <w:r>
         <w:rPr>
@@ -324,7 +322,7 @@
           <w:szCs w:val="22"/>
           <w14:ligatures w14:val="standard"/>
         </w:rPr>
-        <w:t>color in RGB separately</w:t>
+        <w:t>.</w:t>
       </w:r>
       <w:r>
         <w:rPr>
@@ -334,7 +332,7 @@
           <w:szCs w:val="22"/>
           <w14:ligatures w14:val="standard"/>
         </w:rPr>
-        <w:t>.</w:t>
+        <w:t xml:space="preserve"> </w:t>
       </w:r>
       <w:r>
         <w:rPr>
@@ -344,7 +342,7 @@
           <w:szCs w:val="22"/>
           <w14:ligatures w14:val="standard"/>
         </w:rPr>
-        <w:t xml:space="preserve"> </w:t>
+        <w:t>Process the tweet content and description and apply logistic regression.</w:t>
       </w:r>
       <w:r>
         <w:rPr>
@@ -354,7 +352,7 @@
           <w:szCs w:val="22"/>
           <w14:ligatures w14:val="standard"/>
         </w:rPr>
-        <w:t>Process the tweet content and description and apply logistic regression.</w:t>
+        <w:t xml:space="preserve"> </w:t>
       </w:r>
       <w:r>
         <w:rPr>
@@ -364,9 +362,14 @@
           <w:szCs w:val="22"/>
           <w14:ligatures w14:val="standard"/>
         </w:rPr>
-        <w:t xml:space="preserve"> </w:t>
-      </w:r>
-      <w:r>
+        <w:t>Write the report.</w:t>
+      </w:r>
+    </w:p>
+    <w:p>
+      <w:pPr>
+        <w:pStyle w:val="Titledocument"/>
+        <w:ind w:left="708"/>
+        <w:jc w:val="both"/>
         <w:rPr>
           <w:b w:val="0"/>
           <w:bCs/>
@@ -374,14 +377,8 @@
           <w:szCs w:val="22"/>
           <w14:ligatures w14:val="standard"/>
         </w:rPr>
-        <w:t>Write the report.</w:t>
-      </w:r>
-    </w:p>
-    <w:p>
-      <w:pPr>
-        <w:pStyle w:val="Titledocument"/>
-        <w:ind w:left="708"/>
-        <w:jc w:val="both"/>
+      </w:pPr>
+      <w:r>
         <w:rPr>
           <w:b w:val="0"/>
           <w:bCs/>
@@ -389,7 +386,8 @@
           <w:szCs w:val="22"/>
           <w14:ligatures w14:val="standard"/>
         </w:rPr>
-      </w:pPr>
+        <w:t>Siddharth Tiwari</w:t>
+      </w:r>
       <w:r>
         <w:rPr>
           <w:b w:val="0"/>
@@ -398,7 +396,7 @@
           <w:szCs w:val="22"/>
           <w14:ligatures w14:val="standard"/>
         </w:rPr>
-        <w:t>Siddharth Tiwari</w:t>
+        <w:t xml:space="preserve">: </w:t>
       </w:r>
       <w:r>
         <w:rPr>
@@ -408,7 +406,7 @@
           <w:szCs w:val="22"/>
           <w14:ligatures w14:val="standard"/>
         </w:rPr>
-        <w:t xml:space="preserve">: </w:t>
+        <w:t>Process the tweet content and description and apply Naïve-Bayes on it.</w:t>
       </w:r>
       <w:r>
         <w:rPr>
@@ -418,7 +416,7 @@
           <w:szCs w:val="22"/>
           <w14:ligatures w14:val="standard"/>
         </w:rPr>
-        <w:t>Process the tweet content and description and apply Naïve-Bayes on it.</w:t>
+        <w:t xml:space="preserve"> </w:t>
       </w:r>
       <w:r>
         <w:rPr>
@@ -428,7 +426,7 @@
           <w:szCs w:val="22"/>
           <w14:ligatures w14:val="standard"/>
         </w:rPr>
-        <w:t xml:space="preserve"> </w:t>
+        <w:t>Plot and analyze hashtag count</w:t>
       </w:r>
       <w:r>
         <w:rPr>
@@ -438,7 +436,7 @@
           <w:szCs w:val="22"/>
           <w14:ligatures w14:val="standard"/>
         </w:rPr>
-        <w:t>Plot and analyze hashtag count</w:t>
+        <w:t xml:space="preserve">. </w:t>
       </w:r>
       <w:r>
         <w:rPr>
@@ -448,7 +446,7 @@
           <w:szCs w:val="22"/>
           <w14:ligatures w14:val="standard"/>
         </w:rPr>
-        <w:t xml:space="preserve">. </w:t>
+        <w:t>Plot and analyze emoji count</w:t>
       </w:r>
       <w:r>
         <w:rPr>
@@ -458,7 +456,7 @@
           <w:szCs w:val="22"/>
           <w14:ligatures w14:val="standard"/>
         </w:rPr>
-        <w:t>Plot and analyze emoji count</w:t>
+        <w:t xml:space="preserve">. </w:t>
       </w:r>
       <w:r>
         <w:rPr>
@@ -468,9 +466,14 @@
           <w:szCs w:val="22"/>
           <w14:ligatures w14:val="standard"/>
         </w:rPr>
-        <w:t xml:space="preserve">. </w:t>
-      </w:r>
-      <w:r>
+        <w:t>Write the report.</w:t>
+      </w:r>
+    </w:p>
+    <w:p>
+      <w:pPr>
+        <w:pStyle w:val="Titledocument"/>
+        <w:ind w:left="708"/>
+        <w:jc w:val="both"/>
         <w:rPr>
           <w:b w:val="0"/>
           <w:bCs/>
@@ -478,14 +481,8 @@
           <w:szCs w:val="22"/>
           <w14:ligatures w14:val="standard"/>
         </w:rPr>
-        <w:t>Write the report.</w:t>
-      </w:r>
-    </w:p>
-    <w:p>
-      <w:pPr>
-        <w:pStyle w:val="Titledocument"/>
-        <w:ind w:left="708"/>
-        <w:jc w:val="both"/>
+      </w:pPr>
+      <w:r>
         <w:rPr>
           <w:b w:val="0"/>
           <w:bCs/>
@@ -493,28 +490,7 @@
           <w:szCs w:val="22"/>
           <w14:ligatures w14:val="standard"/>
         </w:rPr>
-      </w:pPr>
-      <w:proofErr w:type="spellStart"/>
-      <w:r>
-        <w:rPr>
-          <w:b w:val="0"/>
-          <w:bCs/>
-          <w:sz w:val="22"/>
-          <w:szCs w:val="22"/>
-          <w14:ligatures w14:val="standard"/>
-        </w:rPr>
-        <w:t>Zihan</w:t>
-      </w:r>
-      <w:proofErr w:type="spellEnd"/>
-      <w:r>
-        <w:rPr>
-          <w:b w:val="0"/>
-          <w:bCs/>
-          <w:sz w:val="22"/>
-          <w:szCs w:val="22"/>
-          <w14:ligatures w14:val="standard"/>
-        </w:rPr>
-        <w:t xml:space="preserve"> Huang:</w:t>
+        <w:t>Zihan Huang:</w:t>
       </w:r>
       <w:r>
         <w:rPr>
@@ -992,23 +968,13 @@
         <w:br/>
         <w:t xml:space="preserve"> </w:t>
       </w:r>
-      <w:proofErr w:type="spellStart"/>
       <w:r>
         <w:rPr>
           <w:rStyle w:val="City"/>
           <w:sz w:val="20"/>
           <w14:ligatures w14:val="standard"/>
         </w:rPr>
-        <w:t>Dublin</w:t>
-      </w:r>
-      <w:proofErr w:type="spellEnd"/>
-      <w:r>
-        <w:rPr>
-          <w:rStyle w:val="City"/>
-          <w:sz w:val="20"/>
-          <w14:ligatures w14:val="standard"/>
-        </w:rPr>
-        <w:t xml:space="preserve"> Ireland</w:t>
+        <w:t>Dublin Ireland</w:t>
       </w:r>
       <w:r>
         <w:rPr>
@@ -1117,23 +1083,13 @@
         <w:br/>
         <w:t xml:space="preserve"> </w:t>
       </w:r>
-      <w:proofErr w:type="spellStart"/>
       <w:r>
         <w:rPr>
           <w:rStyle w:val="City"/>
           <w:sz w:val="20"/>
           <w14:ligatures w14:val="standard"/>
         </w:rPr>
-        <w:t>Dublin</w:t>
-      </w:r>
-      <w:proofErr w:type="spellEnd"/>
-      <w:r>
-        <w:rPr>
-          <w:rStyle w:val="City"/>
-          <w:sz w:val="20"/>
-          <w14:ligatures w14:val="standard"/>
-        </w:rPr>
-        <w:t xml:space="preserve"> Ireland</w:t>
+        <w:t>Dublin Ireland</w:t>
       </w:r>
       <w:r>
         <w:rPr>
@@ -1161,7 +1117,6 @@
           <w14:ligatures w14:val="standard"/>
         </w:rPr>
       </w:pPr>
-      <w:proofErr w:type="spellStart"/>
       <w:r>
         <w:rPr>
           <w:rStyle w:val="FirstName"/>
@@ -1169,7 +1124,6 @@
         </w:rPr>
         <w:t>Zihan</w:t>
       </w:r>
-      <w:proofErr w:type="spellEnd"/>
       <w:r>
         <w:rPr>
           <w14:ligatures w14:val="standard"/>
@@ -1227,23 +1181,13 @@
         <w:br/>
         <w:t xml:space="preserve"> </w:t>
       </w:r>
-      <w:proofErr w:type="spellStart"/>
       <w:r>
         <w:rPr>
           <w:rStyle w:val="City"/>
           <w:sz w:val="20"/>
           <w14:ligatures w14:val="standard"/>
         </w:rPr>
-        <w:t>Dublin</w:t>
-      </w:r>
-      <w:proofErr w:type="spellEnd"/>
-      <w:r>
-        <w:rPr>
-          <w:rStyle w:val="City"/>
-          <w:sz w:val="20"/>
-          <w14:ligatures w14:val="standard"/>
-        </w:rPr>
-        <w:t xml:space="preserve"> Ireland</w:t>
+        <w:t>Dublin Ireland</w:t>
       </w:r>
       <w:r>
         <w:rPr>
@@ -1509,21 +1453,13 @@
         <w:t xml:space="preserve">effectiveness in processing large scale data </w:t>
       </w:r>
       <w:r>
-        <w:t xml:space="preserve">improved with the </w:t>
-      </w:r>
-      <w:proofErr w:type="spellStart"/>
-      <w:r>
-        <w:t>ne</w:t>
+        <w:t>improved with the ne</w:t>
       </w:r>
       <w:r>
         <w:tab/>
       </w:r>
       <w:r>
-        <w:t>w</w:t>
-      </w:r>
-      <w:proofErr w:type="spellEnd"/>
-      <w:r>
-        <w:t xml:space="preserve"> algorithm.</w:t>
+        <w:t>w algorithm.</w:t>
       </w:r>
     </w:p>
     <w:p>
@@ -2700,7 +2636,12 @@
         <w:t xml:space="preserve"> </w:t>
       </w:r>
       <w:r>
-        <w:t>Unique &amp; common words used by male &amp; female</w:t>
+        <w:t>Example of some u</w:t>
+      </w:r>
+      <w:bookmarkStart w:id="1" w:name="_GoBack"/>
+      <w:bookmarkEnd w:id="1"/>
+      <w:r>
+        <w:t>nique &amp; common words used by male &amp; female</w:t>
       </w:r>
     </w:p>
     <w:p>
@@ -2770,7 +2711,10 @@
         <w:t xml:space="preserve">When run against the test data, the logistic regression model had an accuracy of 53.34%. </w:t>
       </w:r>
       <w:r>
-        <w:t>To improve on this result, we attempted to use a</w:t>
+        <w:t xml:space="preserve">To improve on this result, we attempted to </w:t>
+      </w:r>
+      <w:r>
+        <w:t>use a</w:t>
       </w:r>
       <w:r>
         <w:t xml:space="preserve"> Naïve-Bayes algorithm instead of the logistic regression </w:t>
@@ -3266,7 +3210,11 @@
         <w:t xml:space="preserve"> words either</w:t>
       </w:r>
       <w:r>
-        <w:t xml:space="preserve"> used by males or females in the dataset. In order to </w:t>
+        <w:t xml:space="preserve"> used by males or females in the dataset. In </w:t>
+      </w:r>
+      <w:r>
+        <w:lastRenderedPageBreak/>
+        <w:t xml:space="preserve">order to </w:t>
       </w:r>
       <w:r>
         <w:t>select common words with high</w:t>
@@ -3281,11 +3229,7 @@
         <w:t xml:space="preserve">discriminant </w:t>
       </w:r>
       <w:r>
-        <w:t xml:space="preserve">value a list of words commonly used by males and females is created. For </w:t>
-      </w:r>
-      <w:r>
-        <w:lastRenderedPageBreak/>
-        <w:t xml:space="preserve">every word </w:t>
+        <w:t xml:space="preserve">value a list of words commonly used by males and females is created. For every word </w:t>
       </w:r>
       <w:r>
         <w:rPr>
@@ -3329,7 +3273,6 @@
       <w:r>
         <w:t xml:space="preserve">a ratio </w:t>
       </w:r>
-      <w:proofErr w:type="spellStart"/>
       <w:r>
         <w:rPr>
           <w:b/>
@@ -3345,7 +3288,6 @@
         </w:rPr>
         <w:t>i</w:t>
       </w:r>
-      <w:proofErr w:type="spellEnd"/>
       <w:r>
         <w:rPr>
           <w:b/>
@@ -3413,21 +3355,8 @@
         <w:t xml:space="preserve">r </w:t>
       </w:r>
       <w:r>
-        <w:t xml:space="preserve">= </w:t>
-      </w:r>
-      <w:proofErr w:type="spellStart"/>
-      <w:r>
-        <w:t>count_</w:t>
-      </w:r>
-      <w:proofErr w:type="gramStart"/>
-      <w:r>
-        <w:t>Male</w:t>
-      </w:r>
-      <w:proofErr w:type="spellEnd"/>
-      <w:r>
-        <w:t>(</w:t>
-      </w:r>
-      <w:proofErr w:type="gramEnd"/>
+        <w:t>= count_Male(</w:t>
+      </w:r>
       <w:r>
         <w:rPr>
           <w:b/>
@@ -3442,15 +3371,7 @@
         <w:t>i</w:t>
       </w:r>
       <w:r>
-        <w:t xml:space="preserve">) / </w:t>
-      </w:r>
-      <w:proofErr w:type="spellStart"/>
-      <w:r>
-        <w:t>count_Female</w:t>
-      </w:r>
-      <w:proofErr w:type="spellEnd"/>
-      <w:r>
-        <w:t>(</w:t>
+        <w:t>) / count_Female(</w:t>
       </w:r>
       <w:r>
         <w:rPr>
@@ -3507,15 +3428,7 @@
         <w:rPr>
           <w:b/>
         </w:rPr>
-        <w:t>or</w:t>
-      </w:r>
-      <w:bookmarkStart w:id="1" w:name="_GoBack"/>
-      <w:bookmarkEnd w:id="1"/>
-      <w:r>
-        <w:rPr>
-          <w:b/>
-        </w:rPr>
-        <w:t xml:space="preserve">d(M)            </w:t>
+        <w:t xml:space="preserve">ord(M)            </w:t>
       </w:r>
     </w:p>
     <w:p>
@@ -3876,7 +3789,10 @@
         <w:t xml:space="preserve">more </w:t>
       </w:r>
       <w:r>
-        <w:t xml:space="preserve">users and tweets per user would have provided us with much more training data and better results. </w:t>
+        <w:t xml:space="preserve">users and </w:t>
+      </w:r>
+      <w:r>
+        <w:t xml:space="preserve">tweets per user would have provided us with much more training data and better results. </w:t>
       </w:r>
     </w:p>
     <w:p>
@@ -3934,47 +3850,7 @@
         <w:t xml:space="preserve">   </w:t>
       </w:r>
       <w:r>
-        <w:t xml:space="preserve"> </w:t>
-      </w:r>
-      <w:proofErr w:type="spellStart"/>
-      <w:r>
-        <w:t>Jianle</w:t>
-      </w:r>
-      <w:proofErr w:type="spellEnd"/>
-      <w:r>
-        <w:t xml:space="preserve"> Chen, </w:t>
-      </w:r>
-      <w:proofErr w:type="spellStart"/>
-      <w:r>
-        <w:t>Tianqi</w:t>
-      </w:r>
-      <w:proofErr w:type="spellEnd"/>
-      <w:r>
-        <w:t xml:space="preserve"> Xiao, </w:t>
-      </w:r>
-      <w:proofErr w:type="spellStart"/>
-      <w:r>
-        <w:t>Jie</w:t>
-      </w:r>
-      <w:proofErr w:type="spellEnd"/>
-      <w:r>
-        <w:t xml:space="preserve"> Sheng and A. </w:t>
-      </w:r>
-      <w:proofErr w:type="spellStart"/>
-      <w:r>
-        <w:t>Teredesai</w:t>
-      </w:r>
-      <w:proofErr w:type="spellEnd"/>
-      <w:r>
-        <w:t xml:space="preserve">, "Gender prediction on a </w:t>
-      </w:r>
-      <w:proofErr w:type="gramStart"/>
-      <w:r>
-        <w:t>real life</w:t>
-      </w:r>
-      <w:proofErr w:type="gramEnd"/>
-      <w:r>
-        <w:t xml:space="preserve"> blog data set using LSI and KNN," 2017 IEEE 7th Annual Computing and Communication Workshop and Conference (CCWC), Las Vegas, NV, 2017, pp. 1-6.</w:t>
+        <w:t xml:space="preserve"> Jianle Chen, Tianqi Xiao, Jie Sheng and A. Teredesai, "Gender prediction on a real life blog data set using LSI and KNN," 2017 IEEE 7th Annual Computing and Communication Workshop and Conference (CCWC), Las Vegas, NV, 2017, pp. 1-6.</w:t>
       </w:r>
     </w:p>
     <w:p>
@@ -3988,23 +3864,7 @@
         <w:t xml:space="preserve">   </w:t>
       </w:r>
       <w:r>
-        <w:t xml:space="preserve">I. </w:t>
-      </w:r>
-      <w:proofErr w:type="spellStart"/>
-      <w:r>
-        <w:t>Rish</w:t>
-      </w:r>
-      <w:proofErr w:type="spellEnd"/>
-      <w:r>
-        <w:t xml:space="preserve">, “An Empirical Study of the </w:t>
-      </w:r>
-      <w:proofErr w:type="spellStart"/>
-      <w:r>
-        <w:t>Naïve</w:t>
-      </w:r>
-      <w:proofErr w:type="spellEnd"/>
-      <w:r>
-        <w:t xml:space="preserve"> Bayes Classifier”, In Proceedings of the IJCAI-01 Workshop on Empirical Methods in Artificial Intelligence, Vol. 3, Issue 22, pp. 41-46, 2001. </w:t>
+        <w:t xml:space="preserve">I. Rish, “An Empirical Study of the Naïve Bayes Classifier”, In Proceedings of the IJCAI-01 Workshop on Empirical Methods in Artificial Intelligence, Vol. 3, Issue 22, pp. 41-46, 2001. </w:t>
       </w:r>
     </w:p>
     <w:p>
@@ -4018,23 +3878,7 @@
         <w:t xml:space="preserve">  </w:t>
       </w:r>
       <w:r>
-        <w:t xml:space="preserve">B.E. </w:t>
-      </w:r>
-      <w:proofErr w:type="spellStart"/>
-      <w:r>
-        <w:t>Boser</w:t>
-      </w:r>
-      <w:proofErr w:type="spellEnd"/>
-      <w:r>
-        <w:t xml:space="preserve">, I.M. Guyon, and V.N. </w:t>
-      </w:r>
-      <w:proofErr w:type="spellStart"/>
-      <w:r>
-        <w:t>Vapnik</w:t>
-      </w:r>
-      <w:proofErr w:type="spellEnd"/>
-      <w:r>
-        <w:t>, “A training algorithm for optimal margin classifiers”, COLT '92 Proceedings of the fifth annual workshop on Computational learning theory, pp. 144-152, Pittsburgh, Pennsylvania, USA, July 27 - 29, 1992.</w:t>
+        <w:t>B.E. Boser, I.M. Guyon, and V.N. Vapnik, “A training algorithm for optimal margin classifiers”, COLT '92 Proceedings of the fifth annual workshop on Computational learning theory, pp. 144-152, Pittsburgh, Pennsylvania, USA, July 27 - 29, 1992.</w:t>
       </w:r>
     </w:p>
     <w:p>
@@ -4068,47 +3912,7 @@
         <w:t xml:space="preserve">  </w:t>
       </w:r>
       <w:r>
-        <w:t xml:space="preserve"> </w:t>
-      </w:r>
-      <w:proofErr w:type="spellStart"/>
-      <w:r>
-        <w:t>Delip</w:t>
-      </w:r>
-      <w:proofErr w:type="spellEnd"/>
-      <w:r>
-        <w:t xml:space="preserve"> Rao, David </w:t>
-      </w:r>
-      <w:proofErr w:type="spellStart"/>
-      <w:r>
-        <w:t>Yarowsky</w:t>
-      </w:r>
-      <w:proofErr w:type="spellEnd"/>
-      <w:r>
-        <w:t xml:space="preserve">, Abhishek </w:t>
-      </w:r>
-      <w:proofErr w:type="spellStart"/>
-      <w:r>
-        <w:t>Shreevats</w:t>
-      </w:r>
-      <w:proofErr w:type="spellEnd"/>
-      <w:r>
-        <w:t xml:space="preserve">, and </w:t>
-      </w:r>
-      <w:proofErr w:type="spellStart"/>
-      <w:r>
-        <w:t>Manaswi</w:t>
-      </w:r>
-      <w:proofErr w:type="spellEnd"/>
-      <w:r>
-        <w:t xml:space="preserve"> Gupta. 2010. Classifying latent user attributes in Twitter. In 2nd International Workshop on Search and Mining </w:t>
-      </w:r>
-      <w:proofErr w:type="spellStart"/>
-      <w:r>
-        <w:t>UserGenerated</w:t>
-      </w:r>
-      <w:proofErr w:type="spellEnd"/>
-      <w:r>
-        <w:t xml:space="preserve"> Content. ACM.</w:t>
+        <w:t xml:space="preserve"> Delip Rao, David Yarowsky, Abhishek Shreevats, and Manaswi Gupta. 2010. Classifying latent user attributes in Twitter. In 2nd International Workshop on Search and Mining UserGenerated Content. ACM.</w:t>
       </w:r>
       <w:r>
         <w:t xml:space="preserve"> </w:t>
@@ -4131,15 +3935,7 @@
         <w:t xml:space="preserve">  </w:t>
       </w:r>
       <w:r>
-        <w:t xml:space="preserve">Burger, J.D., Henderson, J., Kim, G. and </w:t>
-      </w:r>
-      <w:proofErr w:type="spellStart"/>
-      <w:r>
-        <w:t>Zarrella</w:t>
-      </w:r>
-      <w:proofErr w:type="spellEnd"/>
-      <w:r>
-        <w:t>, G., 2011, July. Discriminating gender on Twitter. In Proceedings of the conference on empirical methods in natural language processing (pp. 1301-1309). Association for Computational Linguistics.</w:t>
+        <w:t>Burger, J.D., Henderson, J., Kim, G. and Zarrella, G., 2011, July. Discriminating gender on Twitter. In Proceedings of the conference on empirical methods in natural language processing (pp. 1301-1309). Association for Computational Linguistics.</w:t>
       </w:r>
     </w:p>
     <w:p>
@@ -4358,7 +4154,6 @@
         </w:rPr>
         <w:t xml:space="preserve">The pie chart shows that the sample dataset is evenly distributed with nearly equal number of males and </w:t>
       </w:r>
-      <w:proofErr w:type="gramStart"/>
       <w:r>
         <w:rPr>
           <w:color w:val="auto"/>
@@ -4366,17 +4161,7 @@
           <w:szCs w:val="14"/>
           <w14:ligatures w14:val="standard"/>
         </w:rPr>
-        <w:t>females</w:t>
-      </w:r>
-      <w:proofErr w:type="gramEnd"/>
-      <w:r>
-        <w:rPr>
-          <w:color w:val="auto"/>
-          <w:sz w:val="14"/>
-          <w:szCs w:val="14"/>
-          <w14:ligatures w14:val="standard"/>
-        </w:rPr>
-        <w:t xml:space="preserve"> entries. </w:t>
+        <w:t xml:space="preserve">females entries. </w:t>
       </w:r>
     </w:p>
     <w:p>
@@ -5168,21 +4953,7 @@
             <w:rPr>
               <w:rFonts w:ascii="Linux Biolinum" w:hAnsi="Linux Biolinum" w:cs="Linux Biolinum"/>
             </w:rPr>
-            <w:t xml:space="preserve">WOODSTOCK’18, </w:t>
-          </w:r>
-          <w:proofErr w:type="gramStart"/>
-          <w:r>
-            <w:rPr>
-              <w:rFonts w:ascii="Linux Biolinum" w:hAnsi="Linux Biolinum" w:cs="Linux Biolinum"/>
-            </w:rPr>
-            <w:t>June,</w:t>
-          </w:r>
-          <w:proofErr w:type="gramEnd"/>
-          <w:r>
-            <w:rPr>
-              <w:rFonts w:ascii="Linux Biolinum" w:hAnsi="Linux Biolinum" w:cs="Linux Biolinum"/>
-            </w:rPr>
-            <w:t xml:space="preserve"> 2018, El Paso, Texas USA</w:t>
+            <w:t>WOODSTOCK’18, June, 2018, El Paso, Texas USA</w:t>
           </w:r>
         </w:p>
       </w:tc>
@@ -14420,7 +14191,7 @@
 </file>
 
 <file path=customXml/itemProps2.xml><?xml version="1.0" encoding="utf-8"?>
-<ds:datastoreItem xmlns:ds="http://schemas.openxmlformats.org/officeDocument/2006/customXml" ds:itemID="{5AB1D254-82E0-BE44-8D24-D2DCE2EF923F}">
+<ds:datastoreItem xmlns:ds="http://schemas.openxmlformats.org/officeDocument/2006/customXml" ds:itemID="{F3CDF721-2F9E-704B-9D8C-50C0A716B101}">
   <ds:schemaRefs>
     <ds:schemaRef ds:uri="http://schemas.openxmlformats.org/officeDocument/2006/bibliography"/>
   </ds:schemaRefs>

</xml_diff>

<commit_message>
Changes fot the description of figure 4
</commit_message>
<xml_diff>
--- a/ML--1819-task-107--team-09--version3.docx
+++ b/ML--1819-task-107--team-09--version3.docx
@@ -1698,37 +1698,6 @@
     <w:p>
       <w:pPr>
         <w:pStyle w:val="AbsHead"/>
-        <w:ind w:left="720"/>
-      </w:pPr>
-    </w:p>
-    <w:p>
-      <w:pPr>
-        <w:pStyle w:val="AbsHead"/>
-        <w:ind w:left="720"/>
-      </w:pPr>
-    </w:p>
-    <w:p>
-      <w:pPr>
-        <w:pStyle w:val="AbsHead"/>
-        <w:ind w:left="720"/>
-      </w:pPr>
-    </w:p>
-    <w:p>
-      <w:pPr>
-        <w:pStyle w:val="AbsHead"/>
-        <w:ind w:left="720"/>
-      </w:pPr>
-    </w:p>
-    <w:p>
-      <w:pPr>
-        <w:pStyle w:val="AbsHead"/>
-        <w:ind w:left="720"/>
-      </w:pPr>
-    </w:p>
-    <w:p>
-      <w:pPr>
-        <w:pStyle w:val="AbsHead"/>
-        <w:ind w:left="720"/>
       </w:pPr>
     </w:p>
     <w:p>
@@ -1740,7 +1709,6 @@
         </w:numPr>
       </w:pPr>
       <w:r>
-        <w:lastRenderedPageBreak/>
         <w:t xml:space="preserve">Data </w:t>
       </w:r>
       <w:r>
@@ -1828,6 +1796,7 @@
         <w:pStyle w:val="AbsHead"/>
       </w:pPr>
       <w:r>
+        <w:lastRenderedPageBreak/>
         <w:t xml:space="preserve">The final step was to plot graphs of the remaining features, two at a time for an easy representation to determine whether </w:t>
       </w:r>
       <w:r>
@@ -1937,7 +1906,6 @@
         <w:keepNext/>
         <w:jc w:val="left"/>
       </w:pPr>
-      <w:bookmarkStart w:id="1" w:name="_GoBack"/>
       <w:r>
         <w:rPr>
           <w:b/>
@@ -1976,11 +1944,7 @@
         <w:fldChar w:fldCharType="end"/>
       </w:r>
       <w:r>
-        <w:t xml:space="preserve"> </w:t>
-      </w:r>
-      <w:bookmarkEnd w:id="1"/>
-      <w:r>
-        <w:t xml:space="preserve">- </w:t>
+        <w:t xml:space="preserve"> - </w:t>
       </w:r>
       <w:r>
         <w:t>Cleaned Dataset Description</w:t>
@@ -2079,10 +2043,7 @@
         <w:t xml:space="preserve">% </w:t>
       </w:r>
       <w:r>
-        <w:t xml:space="preserve">of our </w:t>
-      </w:r>
-      <w:r>
-        <w:t xml:space="preserve">dataset to train </w:t>
+        <w:t xml:space="preserve">of our dataset to train </w:t>
       </w:r>
       <w:r>
         <w:t xml:space="preserve">the model </w:t>
@@ -2494,7 +2455,6 @@
         <w:pStyle w:val="AbsHead"/>
       </w:pPr>
       <w:r>
-        <w:lastRenderedPageBreak/>
         <w:t xml:space="preserve">It became instantly clear that none of the provided features could </w:t>
       </w:r>
       <w:r>
@@ -2557,6 +2517,7 @@
         <w:pStyle w:val="AbsHead"/>
       </w:pPr>
       <w:r>
+        <w:lastRenderedPageBreak/>
         <w:t>Our appro</w:t>
       </w:r>
       <w:r>
@@ -2679,16 +2640,13 @@
         <w:t>–</w:t>
       </w:r>
       <w:r>
-        <w:t xml:space="preserve"> </w:t>
-      </w:r>
-      <w:r>
-        <w:t>Word Set d</w:t>
-      </w:r>
-      <w:r>
-        <w:t xml:space="preserve">istribution of the Dataset </w:t>
-      </w:r>
-      <w:r>
-        <w:t>(To edit)</w:t>
+        <w:t xml:space="preserve"> D</w:t>
+      </w:r>
+      <w:r>
+        <w:t xml:space="preserve">istribution of </w:t>
+      </w:r>
+      <w:r>
+        <w:t>words in the dataset</w:t>
       </w:r>
     </w:p>
     <w:p>
@@ -2734,7 +2692,13 @@
         <w:t xml:space="preserve">ratio of </w:t>
       </w:r>
       <w:r>
-        <w:t xml:space="preserve">common words </w:t>
+        <w:t>the number of times a common word</w:t>
+      </w:r>
+      <w:r>
+        <w:t xml:space="preserve"> </w:t>
+      </w:r>
+      <w:r>
+        <w:t xml:space="preserve">is </w:t>
       </w:r>
       <w:r>
         <w:t xml:space="preserve">used </w:t>
@@ -2746,13 +2710,10 @@
         <w:t xml:space="preserve"> </w:t>
       </w:r>
       <w:r>
-        <w:t xml:space="preserve">both genders </w:t>
-      </w:r>
-      <w:r>
-        <w:t>in the datas</w:t>
-      </w:r>
-      <w:r>
-        <w:t xml:space="preserve">et </w:t>
+        <w:t>both genders’</w:t>
+      </w:r>
+      <w:r>
+        <w:t xml:space="preserve"> </w:t>
       </w:r>
       <w:r>
         <w:t xml:space="preserve">vs </w:t>
@@ -2767,7 +2728,36 @@
         <w:t xml:space="preserve"> same ratio can be obser</w:t>
       </w:r>
       <w:r>
-        <w:t xml:space="preserve">ved for different words. The plot </w:t>
+        <w:t xml:space="preserve">ved for different words. </w:t>
+      </w:r>
+      <w:r>
+        <w:t xml:space="preserve">The graph for values of </w:t>
+      </w:r>
+      <w:r>
+        <w:t xml:space="preserve">x around x = </w:t>
+      </w:r>
+      <w:r>
+        <w:t>0 indicate the number of common words used equally by both genders.</w:t>
+      </w:r>
+      <w:r>
+        <w:t xml:space="preserve"> </w:t>
+      </w:r>
+      <w:r>
+        <w:t xml:space="preserve"> As the ratio become more negative the frequency value at that ratio indicates the number of words predominantly used by women. Similarly, for x &gt; 0 the frequency at higher ratios indicate the number of words predominantly used by men. </w:t>
+      </w:r>
+    </w:p>
+    <w:p>
+      <w:pPr>
+        <w:pStyle w:val="AbsHead"/>
+      </w:pPr>
+      <w:r>
+        <w:t>The plot</w:t>
+      </w:r>
+      <w:r>
+        <w:t xml:space="preserve"> also</w:t>
+      </w:r>
+      <w:r>
+        <w:t xml:space="preserve"> </w:t>
       </w:r>
       <w:r>
         <w:t>gives</w:t>
@@ -2785,7 +2775,13 @@
         <w:t xml:space="preserve"> the model. A bad dataset</w:t>
       </w:r>
       <w:r>
-        <w:t xml:space="preserve"> set will show higher levels of frequency or data distribution around one. </w:t>
+        <w:t xml:space="preserve"> set will show higher levels of frequency</w:t>
+      </w:r>
+      <w:r>
+        <w:t xml:space="preserve"> or data distribution around zero</w:t>
+      </w:r>
+      <w:r>
+        <w:t xml:space="preserve">. </w:t>
       </w:r>
       <w:r>
         <w:t>Indicating</w:t>
@@ -2812,19 +2808,65 @@
         <w:t xml:space="preserve"> set on the other hand will</w:t>
       </w:r>
       <w:r>
-        <w:t xml:space="preserve"> have a balance between the number of common and unique words used by male and female. </w:t>
-      </w:r>
-      <w:r>
-        <w:t>The curve her</w:t>
-      </w:r>
-      <w:r>
-        <w:t>e</w:t>
-      </w:r>
-      <w:r>
-        <w:t xml:space="preserve"> follows a normal distribution indicating that the </w:t>
-      </w:r>
-      <w:r>
-        <w:t xml:space="preserve">dataset is accurate and effective for training the model. </w:t>
+        <w:t xml:space="preserve"> have a balance between the number of common and unique words </w:t>
+      </w:r>
+      <w:r>
+        <w:t xml:space="preserve">primely </w:t>
+      </w:r>
+      <w:r>
+        <w:t xml:space="preserve">used by male and female. </w:t>
+      </w:r>
+      <w:r>
+        <w:t>Here the mean is cantered around -</w:t>
+      </w:r>
+      <w:r>
+        <w:rPr>
+          <w:b/>
+        </w:rPr>
+        <w:t>0.15</w:t>
+      </w:r>
+      <w:r>
+        <w:t xml:space="preserve"> indicting the dataset is slightly biased towards females but the curve resembles </w:t>
+      </w:r>
+      <w:r>
+        <w:t>a normal distribution indicating tha</w:t>
+      </w:r>
+      <w:r>
+        <w:t xml:space="preserve">t the </w:t>
+      </w:r>
+      <w:r>
+        <w:t xml:space="preserve">dataset is </w:t>
+      </w:r>
+      <w:r>
+        <w:t xml:space="preserve">good for training the classifier. </w:t>
+      </w:r>
+    </w:p>
+    <w:p>
+      <w:pPr>
+        <w:pStyle w:val="AbsHead"/>
+      </w:pPr>
+      <w:r>
+        <w:t xml:space="preserve">We are looking for words where the value of </w:t>
+      </w:r>
+      <w:r>
+        <w:rPr>
+          <w:b/>
+        </w:rPr>
+        <w:t>r &gt; 1.4</w:t>
+      </w:r>
+      <w:bookmarkStart w:id="1" w:name="_GoBack"/>
+      <w:bookmarkEnd w:id="1"/>
+      <w:r>
+        <w:t xml:space="preserve"> , </w:t>
+      </w:r>
+      <w:r>
+        <w:rPr>
+          <w:b/>
+        </w:rPr>
+        <w:t>r &lt; -14</w:t>
+      </w:r>
+      <w:r>
+        <w:t xml:space="preserve"> for training the model as they are good discriminant of gender. </w:t>
       </w:r>
     </w:p>
     <w:p>
@@ -2855,9 +2897,15 @@
           <w:p>
             <w:pPr>
               <w:pStyle w:val="AbsHead"/>
+              <w:rPr>
+                <w:b/>
+              </w:rPr>
             </w:pPr>
             <w:r>
-              <w:t>S.no.</w:t>
+              <w:rPr>
+                <w:b/>
+              </w:rPr>
+              <w:t>SN</w:t>
             </w:r>
           </w:p>
         </w:tc>
@@ -2868,8 +2916,14 @@
           <w:p>
             <w:pPr>
               <w:pStyle w:val="AbsHead"/>
+              <w:rPr>
+                <w:b/>
+              </w:rPr>
             </w:pPr>
             <w:r>
+              <w:rPr>
+                <w:b/>
+              </w:rPr>
               <w:t xml:space="preserve">Male </w:t>
             </w:r>
           </w:p>
@@ -2881,8 +2935,14 @@
           <w:p>
             <w:pPr>
               <w:pStyle w:val="AbsHead"/>
+              <w:rPr>
+                <w:b/>
+              </w:rPr>
             </w:pPr>
             <w:r>
+              <w:rPr>
+                <w:b/>
+              </w:rPr>
               <w:t>Female</w:t>
             </w:r>
           </w:p>
@@ -2894,8 +2954,14 @@
           <w:p>
             <w:pPr>
               <w:pStyle w:val="AbsHead"/>
+              <w:rPr>
+                <w:b/>
+              </w:rPr>
             </w:pPr>
             <w:r>
+              <w:rPr>
+                <w:b/>
+              </w:rPr>
               <w:t>Common</w:t>
             </w:r>
           </w:p>
@@ -2933,7 +2999,10 @@
               <w:t>Battle, victory, playing, economy, tax, government</w:t>
             </w:r>
             <w:r>
-              <w:t>, Ebola.</w:t>
+              <w:t>, Ebola</w:t>
+            </w:r>
+            <w:r>
+              <w:t xml:space="preserve"> etc.</w:t>
             </w:r>
           </w:p>
         </w:tc>
@@ -2949,7 +3018,10 @@
               <w:t>relationships, shopping, besties, cute</w:t>
             </w:r>
             <w:r>
-              <w:t xml:space="preserve">, fashion, beautiful, love. </w:t>
+              <w:t>, fashion, beautiful, love</w:t>
+            </w:r>
+            <w:r>
+              <w:t xml:space="preserve"> etc.</w:t>
             </w:r>
           </w:p>
         </w:tc>
@@ -2967,6 +3039,9 @@
             <w:r>
               <w:t>, texting</w:t>
             </w:r>
+            <w:r>
+              <w:t xml:space="preserve"> etc.</w:t>
+            </w:r>
           </w:p>
         </w:tc>
       </w:tr>
@@ -2985,7 +3060,13 @@
         <w:rPr>
           <w:b/>
         </w:rPr>
-        <w:t xml:space="preserve"> 1 </w:t>
+        <w:t xml:space="preserve"> 3</w:t>
+      </w:r>
+      <w:r>
+        <w:rPr>
+          <w:b/>
+        </w:rPr>
+        <w:t xml:space="preserve"> </w:t>
       </w:r>
       <w:r>
         <w:t>–</w:t>
@@ -3037,19 +3118,28 @@
       <w:pPr>
         <w:pStyle w:val="AbsHead"/>
       </w:pPr>
+      <w:r>
+        <w:t>Our first attempt involved looking at the different features such as favourites counts, tweet counts, background colour, link colour and even the number of hashtags used per tweet – labels that were easily obtained from the dataset independently to find any indicator that these features correlated with gender. We found that these labels were not a good discriminant for predicting gender.</w:t>
+      </w:r>
     </w:p>
     <w:p>
       <w:pPr>
         <w:pStyle w:val="AbsHead"/>
       </w:pPr>
       <w:r>
-        <w:t xml:space="preserve">Our first attempt involved looking at the different features </w:t>
-      </w:r>
-      <w:r>
-        <w:t>such as favourites counts, tweet counts, background colour, link colour and even the number of hashtags used per tweet – labels that were easily obtained from the dataset</w:t>
-      </w:r>
-      <w:r>
-        <w:t xml:space="preserve"> independently to find any indicator that these features correlated with gender. We found that these labels were not a good discriminant for predicting gender.</w:t>
+        <w:t xml:space="preserve">We </w:t>
+      </w:r>
+      <w:r>
+        <w:t xml:space="preserve">then </w:t>
+      </w:r>
+      <w:r>
+        <w:t>created a bag-of-words algorithm that calculates the frequency of word usages per gender. A logistic regression classifier</w:t>
+      </w:r>
+      <w:r>
+        <w:t xml:space="preserve"> was used</w:t>
+      </w:r>
+      <w:r>
+        <w:t xml:space="preserve"> to train our dataset on the top words. </w:t>
       </w:r>
     </w:p>
     <w:p>
@@ -3057,19 +3147,19 @@
         <w:pStyle w:val="AbsHead"/>
       </w:pPr>
       <w:r>
-        <w:t xml:space="preserve">We </w:t>
-      </w:r>
-      <w:r>
-        <w:t xml:space="preserve">then </w:t>
-      </w:r>
-      <w:r>
-        <w:t>created a bag-of-words algorithm that calculates the frequency of word usages per gender. A logistic regression classifier</w:t>
-      </w:r>
-      <w:r>
-        <w:t xml:space="preserve"> was used</w:t>
-      </w:r>
-      <w:r>
-        <w:t xml:space="preserve"> to train our dataset on the top words. </w:t>
+        <w:t xml:space="preserve">When run against the test data, the logistic regression model had an accuracy of 53.34%. </w:t>
+      </w:r>
+      <w:r>
+        <w:t>To improve on this result, we attempted to use a</w:t>
+      </w:r>
+      <w:r>
+        <w:t xml:space="preserve"> Naïve-Bayes algorithm instead of the logistic regression </w:t>
+      </w:r>
+      <w:r>
+        <w:t xml:space="preserve">but still had relatively weak results </w:t>
+      </w:r>
+      <w:r>
+        <w:t>– 57.27%.</w:t>
       </w:r>
     </w:p>
     <w:p>
@@ -3077,26 +3167,6 @@
         <w:pStyle w:val="AbsHead"/>
       </w:pPr>
       <w:r>
-        <w:t xml:space="preserve">When run against the test data, the logistic regression model had an accuracy of 53.34%. </w:t>
-      </w:r>
-      <w:r>
-        <w:t>To improve on this result, we attempted to use a</w:t>
-      </w:r>
-      <w:r>
-        <w:t xml:space="preserve"> Naïve-Bayes algorithm instead of the logistic regression </w:t>
-      </w:r>
-      <w:r>
-        <w:t xml:space="preserve">but still had relatively weak results </w:t>
-      </w:r>
-      <w:r>
-        <w:t>– 57.27%.</w:t>
-      </w:r>
-    </w:p>
-    <w:p>
-      <w:pPr>
-        <w:pStyle w:val="AbsHead"/>
-      </w:pPr>
-      <w:r>
         <w:t xml:space="preserve">We explored various options to </w:t>
       </w:r>
       <w:r>
@@ -3136,7 +3206,13 @@
         <w:t xml:space="preserve"> and stemming. </w:t>
       </w:r>
       <w:r>
-        <w:t>This improved the scores of both above models as seen in the table below.</w:t>
+        <w:t xml:space="preserve">This improved the scores of both </w:t>
+      </w:r>
+      <w:r>
+        <w:t xml:space="preserve">the </w:t>
+      </w:r>
+      <w:r>
+        <w:t>above models as seen in the table below.</w:t>
       </w:r>
     </w:p>
     <w:tbl>
@@ -3306,7 +3382,7 @@
         <w:rPr>
           <w:b/>
         </w:rPr>
-        <w:t>2</w:t>
+        <w:t>4</w:t>
       </w:r>
       <w:r>
         <w:t xml:space="preserve"> – Accuracy Results</w:t>
@@ -3685,7 +3761,29 @@
         <w:t>common words(M).</w:t>
       </w:r>
       <w:r>
-        <w:t xml:space="preserve"> For ratio values less than one, its reciprocal is calculated and the same is followed but the word is add</w:t>
+        <w:t xml:space="preserve"> For </w:t>
+      </w:r>
+      <w:r>
+        <w:t>values</w:t>
+      </w:r>
+      <w:r>
+        <w:t xml:space="preserve"> of </w:t>
+      </w:r>
+      <w:r>
+        <w:rPr>
+          <w:b/>
+          <w:i/>
+        </w:rPr>
+        <w:t>r</w:t>
+      </w:r>
+      <w:r>
+        <w:t xml:space="preserve"> less than one, its reciprocal is </w:t>
+      </w:r>
+      <w:r>
+        <w:t>calculated,</w:t>
+      </w:r>
+      <w:r>
+        <w:t xml:space="preserve"> and the word is add</w:t>
       </w:r>
       <w:r>
         <w:t xml:space="preserve">ed to </w:t>
@@ -3700,10 +3798,25 @@
         <w:rPr>
           <w:b/>
         </w:rPr>
-        <w:t>word(F).</w:t>
-      </w:r>
-      <w:r>
-        <w:t xml:space="preserve">  </w:t>
+        <w:t>word(F)</w:t>
+      </w:r>
+      <w:r>
+        <w:rPr>
+          <w:b/>
+        </w:rPr>
+        <w:t xml:space="preserve"> </w:t>
+      </w:r>
+      <w:r>
+        <w:t>i</w:t>
+      </w:r>
+      <w:r>
+        <w:t xml:space="preserve">f the ratio is greater than </w:t>
+      </w:r>
+      <w:r>
+        <w:t>1.4</w:t>
+      </w:r>
+      <w:r>
+        <w:t>.</w:t>
       </w:r>
     </w:p>
     <w:p>
@@ -4056,31 +4169,41 @@
         <w:pStyle w:val="Caption"/>
       </w:pPr>
       <w:r>
+        <w:rPr>
+          <w:b/>
+        </w:rPr>
         <w:t xml:space="preserve">Figure </w:t>
       </w:r>
       <w:r>
         <w:rPr>
+          <w:b/>
           <w:bCs/>
         </w:rPr>
         <w:fldChar w:fldCharType="begin"/>
       </w:r>
       <w:r>
+        <w:rPr>
+          <w:b/>
+        </w:rPr>
         <w:instrText xml:space="preserve"> SEQ Figure \* ARABIC </w:instrText>
       </w:r>
       <w:r>
         <w:rPr>
+          <w:b/>
           <w:bCs/>
         </w:rPr>
         <w:fldChar w:fldCharType="separate"/>
       </w:r>
       <w:r>
         <w:rPr>
+          <w:b/>
           <w:noProof/>
         </w:rPr>
         <w:t>5</w:t>
       </w:r>
       <w:r>
         <w:rPr>
+          <w:b/>
           <w:bCs/>
         </w:rPr>
         <w:fldChar w:fldCharType="end"/>
@@ -4501,6 +4624,7 @@
           <w:noProof/>
           <w14:ligatures w14:val="none"/>
         </w:rPr>
+        <w:lastRenderedPageBreak/>
         <w:drawing>
           <wp:inline distT="0" distB="0" distL="0" distR="0" wp14:anchorId="5897E5A0" wp14:editId="285355EC">
             <wp:extent cx="3048000" cy="1803400"/>
@@ -14623,7 +14747,7 @@
 </file>
 
 <file path=customXml/itemProps2.xml><?xml version="1.0" encoding="utf-8"?>
-<ds:datastoreItem xmlns:ds="http://schemas.openxmlformats.org/officeDocument/2006/customXml" ds:itemID="{6B2C6777-A8D8-4B3B-A5BD-42E4D188A530}">
+<ds:datastoreItem xmlns:ds="http://schemas.openxmlformats.org/officeDocument/2006/customXml" ds:itemID="{B29D9A90-1BA3-3A4D-A982-6047319A6C79}">
   <ds:schemaRefs>
     <ds:schemaRef ds:uri="http://schemas.openxmlformats.org/officeDocument/2006/bibliography"/>
   </ds:schemaRefs>

</xml_diff>